<commit_message>
done thuc hanh 2 c#
</commit_message>
<xml_diff>
--- a/SQL-Server/BTVN/HieuMaiVan-201200123-CNTT4.docx
+++ b/SQL-Server/BTVN/HieuMaiVan-201200123-CNTT4.docx
@@ -1199,6 +1199,9 @@
     </w:p>
     <w:p>
       <w:r>
+        <w:rPr>
+          <w:noProof/>
+        </w:rPr>
         <w:drawing>
           <wp:inline distT="0" distB="0" distL="0" distR="0" wp14:anchorId="7E2CAD06" wp14:editId="2D46F0D2">
             <wp:extent cx="5943600" cy="3709670"/>
@@ -1238,6 +1241,9 @@
     </w:p>
     <w:p>
       <w:r>
+        <w:rPr>
+          <w:noProof/>
+        </w:rPr>
         <w:lastRenderedPageBreak/>
         <w:drawing>
           <wp:inline distT="0" distB="0" distL="0" distR="0" wp14:anchorId="43D5A00F" wp14:editId="5E556244">
@@ -1278,6 +1284,9 @@
     </w:p>
     <w:p>
       <w:r>
+        <w:rPr>
+          <w:noProof/>
+        </w:rPr>
         <w:drawing>
           <wp:inline distT="0" distB="0" distL="0" distR="0" wp14:anchorId="74979DCE" wp14:editId="7714BCEB">
             <wp:extent cx="5943600" cy="3703320"/>
@@ -1317,6 +1326,9 @@
     </w:p>
     <w:p>
       <w:r>
+        <w:rPr>
+          <w:noProof/>
+        </w:rPr>
         <w:lastRenderedPageBreak/>
         <w:drawing>
           <wp:inline distT="0" distB="0" distL="0" distR="0" wp14:anchorId="1656F3E5" wp14:editId="15B27D06">
@@ -1355,6 +1367,47 @@
         </w:drawing>
       </w:r>
     </w:p>
+    <w:p>
+      <w:r>
+        <w:drawing>
+          <wp:inline distT="0" distB="0" distL="0" distR="0" wp14:anchorId="11BCAF31" wp14:editId="7DE33C62">
+            <wp:extent cx="5943600" cy="3671570"/>
+            <wp:effectExtent l="0" t="0" r="0" b="5080"/>
+            <wp:docPr id="8" name="Picture 8"/>
+            <wp:cNvGraphicFramePr>
+              <a:graphicFrameLocks xmlns:a="http://schemas.openxmlformats.org/drawingml/2006/main" noChangeAspect="1"/>
+            </wp:cNvGraphicFramePr>
+            <a:graphic xmlns:a="http://schemas.openxmlformats.org/drawingml/2006/main">
+              <a:graphicData uri="http://schemas.openxmlformats.org/drawingml/2006/picture">
+                <pic:pic xmlns:pic="http://schemas.openxmlformats.org/drawingml/2006/picture">
+                  <pic:nvPicPr>
+                    <pic:cNvPr id="1" name=""/>
+                    <pic:cNvPicPr/>
+                  </pic:nvPicPr>
+                  <pic:blipFill>
+                    <a:blip r:embed="rId36"/>
+                    <a:stretch>
+                      <a:fillRect/>
+                    </a:stretch>
+                  </pic:blipFill>
+                  <pic:spPr>
+                    <a:xfrm>
+                      <a:off x="0" y="0"/>
+                      <a:ext cx="5943600" cy="3671570"/>
+                    </a:xfrm>
+                    <a:prstGeom prst="rect">
+                      <a:avLst/>
+                    </a:prstGeom>
+                  </pic:spPr>
+                </pic:pic>
+              </a:graphicData>
+            </a:graphic>
+          </wp:inline>
+        </w:drawing>
+      </w:r>
+    </w:p>
+    <w:p/>
+    <w:p/>
     <w:p/>
     <w:p/>
     <w:sectPr>

</xml_diff>